<commit_message>
Update on 2 files
Q1 - pre-Final and Q4 - Final
</commit_message>
<xml_diff>
--- a/Assignment3/Q4/teleco.docx
+++ b/Assignment3/Q4/teleco.docx
@@ -7541,11 +7541,15 @@
           </wp:inline>
         </w:drawing>
       </w:r>
-      <w:r>
-        <w:t xml:space="preserve"> </w:t>
-      </w:r>
-      <w:r>
-        <w:t xml:space="preserve"># PCA</w:t>
+    </w:p>
+    <w:p>
+      <w:pPr>
+        <w:pStyle w:val="Heading1"/>
+      </w:pPr>
+      <w:bookmarkStart w:id="71" w:name="pca-on-scaled-data"/>
+      <w:bookmarkEnd w:id="71"/>
+      <w:r>
+        <w:t xml:space="preserve">PCA on Scaled Data</w:t>
       </w:r>
     </w:p>
     <w:p>
@@ -7634,79 +7638,570 @@
         <w:rPr>
           <w:rStyle w:val="VerbatimChar"/>
         </w:rPr>
-        <w:t xml:space="preserve">##  [1] 9.823359505 6.505848576 3.780714649 2.175201926 1.699936153</w:t>
-      </w:r>
-      <w:r>
-        <w:br w:type="textWrapping"/>
-      </w:r>
-      <w:r>
-        <w:rPr>
-          <w:rStyle w:val="VerbatimChar"/>
-        </w:rPr>
-        <w:t xml:space="preserve">##  [6] 1.590329085 1.435394281 1.229607311 1.107029731 1.050384890</w:t>
-      </w:r>
-      <w:r>
-        <w:br w:type="textWrapping"/>
-      </w:r>
-      <w:r>
-        <w:rPr>
-          <w:rStyle w:val="VerbatimChar"/>
-        </w:rPr>
-        <w:t xml:space="preserve">## [11] 0.961237994 0.879722315 0.847131000 0.756102813 0.700202168</w:t>
-      </w:r>
-      <w:r>
-        <w:br w:type="textWrapping"/>
-      </w:r>
-      <w:r>
-        <w:rPr>
-          <w:rStyle w:val="VerbatimChar"/>
-        </w:rPr>
-        <w:t xml:space="preserve">## [16] 0.679398324 0.626977650 0.609703400 0.545505915 0.519643825</w:t>
-      </w:r>
-      <w:r>
-        <w:br w:type="textWrapping"/>
-      </w:r>
-      <w:r>
-        <w:rPr>
-          <w:rStyle w:val="VerbatimChar"/>
-        </w:rPr>
-        <w:t xml:space="preserve">## [21] 0.482914445 0.464304575 0.427325745 0.404074529 0.369886297</w:t>
-      </w:r>
-      <w:r>
-        <w:br w:type="textWrapping"/>
-      </w:r>
-      <w:r>
-        <w:rPr>
-          <w:rStyle w:val="VerbatimChar"/>
-        </w:rPr>
-        <w:t xml:space="preserve">## [26] 0.359121143 0.347785126 0.312170599 0.269923156 0.208735419</w:t>
-      </w:r>
-      <w:r>
-        <w:br w:type="textWrapping"/>
-      </w:r>
-      <w:r>
-        <w:rPr>
-          <w:rStyle w:val="VerbatimChar"/>
-        </w:rPr>
-        <w:t xml:space="preserve">## [31] 0.172115635 0.133646565 0.125537227 0.118615676 0.096433199</w:t>
-      </w:r>
-      <w:r>
-        <w:br w:type="textWrapping"/>
-      </w:r>
-      <w:r>
-        <w:rPr>
-          <w:rStyle w:val="VerbatimChar"/>
-        </w:rPr>
-        <w:t xml:space="preserve">## [36] 0.089033965 0.041735109 0.026603402 0.017445103 0.004853706</w:t>
-      </w:r>
-      <w:r>
-        <w:br w:type="textWrapping"/>
-      </w:r>
-      <w:r>
-        <w:rPr>
-          <w:rStyle w:val="VerbatimChar"/>
-        </w:rPr>
-        <w:t xml:space="preserve">## [41] 0.003102540 0.001205325</w:t>
+        <w:t xml:space="preserve">## Principal Components Analysis</w:t>
+      </w:r>
+      <w:r>
+        <w:br w:type="textWrapping"/>
+      </w:r>
+      <w:r>
+        <w:rPr>
+          <w:rStyle w:val="VerbatimChar"/>
+        </w:rPr>
+        <w:t xml:space="preserve">## Call: principal(r = data, nfactors = 4, residuals = FALSE, rotate = "none", </w:t>
+      </w:r>
+      <w:r>
+        <w:br w:type="textWrapping"/>
+      </w:r>
+      <w:r>
+        <w:rPr>
+          <w:rStyle w:val="VerbatimChar"/>
+        </w:rPr>
+        <w:t xml:space="preserve">##     scores = TRUE)</w:t>
+      </w:r>
+      <w:r>
+        <w:br w:type="textWrapping"/>
+      </w:r>
+      <w:r>
+        <w:rPr>
+          <w:rStyle w:val="VerbatimChar"/>
+        </w:rPr>
+        <w:t xml:space="preserve">## Standardized loadings (pattern matrix) based upon correlation matrix</w:t>
+      </w:r>
+      <w:r>
+        <w:br w:type="textWrapping"/>
+      </w:r>
+      <w:r>
+        <w:rPr>
+          <w:rStyle w:val="VerbatimChar"/>
+        </w:rPr>
+        <w:t xml:space="preserve">##            PC1   PC2   PC3   PC4     h2   u2 com</w:t>
+      </w:r>
+      <w:r>
+        <w:br w:type="textWrapping"/>
+      </w:r>
+      <w:r>
+        <w:rPr>
+          <w:rStyle w:val="VerbatimChar"/>
+        </w:rPr>
+        <w:t xml:space="preserve">## region    0.01 -0.02 -0.02 -0.10 0.0099 0.99 1.2</w:t>
+      </w:r>
+      <w:r>
+        <w:br w:type="textWrapping"/>
+      </w:r>
+      <w:r>
+        <w:rPr>
+          <w:rStyle w:val="VerbatimChar"/>
+        </w:rPr>
+        <w:t xml:space="preserve">## tenure    0.55 -0.60  0.34  0.07 0.7865 0.21 2.6</w:t>
+      </w:r>
+      <w:r>
+        <w:br w:type="textWrapping"/>
+      </w:r>
+      <w:r>
+        <w:rPr>
+          <w:rStyle w:val="VerbatimChar"/>
+        </w:rPr>
+        <w:t xml:space="preserve">## age       0.37 -0.54  0.14 -0.38 0.5875 0.41 2.8</w:t>
+      </w:r>
+      <w:r>
+        <w:br w:type="textWrapping"/>
+      </w:r>
+      <w:r>
+        <w:rPr>
+          <w:rStyle w:val="VerbatimChar"/>
+        </w:rPr>
+        <w:t xml:space="preserve">## marital   0.12 -0.04  0.06  0.51 0.2820 0.72 1.2</w:t>
+      </w:r>
+      <w:r>
+        <w:br w:type="textWrapping"/>
+      </w:r>
+      <w:r>
+        <w:rPr>
+          <w:rStyle w:val="VerbatimChar"/>
+        </w:rPr>
+        <w:t xml:space="preserve">## address   0.35 -0.53  0.18 -0.22 0.4798 0.52 2.4</w:t>
+      </w:r>
+      <w:r>
+        <w:br w:type="textWrapping"/>
+      </w:r>
+      <w:r>
+        <w:rPr>
+          <w:rStyle w:val="VerbatimChar"/>
+        </w:rPr>
+        <w:t xml:space="preserve">## income    0.33 -0.19  0.06 -0.62 0.5308 0.47 1.8</w:t>
+      </w:r>
+      <w:r>
+        <w:br w:type="textWrapping"/>
+      </w:r>
+      <w:r>
+        <w:rPr>
+          <w:rStyle w:val="VerbatimChar"/>
+        </w:rPr>
+        <w:t xml:space="preserve">## ed        0.15  0.50  0.32 -0.14 0.3951 0.60 2.1</w:t>
+      </w:r>
+      <w:r>
+        <w:br w:type="textWrapping"/>
+      </w:r>
+      <w:r>
+        <w:rPr>
+          <w:rStyle w:val="VerbatimChar"/>
+        </w:rPr>
+        <w:t xml:space="preserve">## employ    0.42 -0.56  0.07 -0.44 0.6903 0.31 2.8</w:t>
+      </w:r>
+      <w:r>
+        <w:br w:type="textWrapping"/>
+      </w:r>
+      <w:r>
+        <w:rPr>
+          <w:rStyle w:val="VerbatimChar"/>
+        </w:rPr>
+        <w:t xml:space="preserve">## retire    0.13 -0.31  0.02  0.00 0.1116 0.89 1.4</w:t>
+      </w:r>
+      <w:r>
+        <w:br w:type="textWrapping"/>
+      </w:r>
+      <w:r>
+        <w:rPr>
+          <w:rStyle w:val="VerbatimChar"/>
+        </w:rPr>
+        <w:t xml:space="preserve">## gender    0.01 -0.02  0.04 -0.04 0.0035 1.00 2.4</w:t>
+      </w:r>
+      <w:r>
+        <w:br w:type="textWrapping"/>
+      </w:r>
+      <w:r>
+        <w:rPr>
+          <w:rStyle w:val="VerbatimChar"/>
+        </w:rPr>
+        <w:t xml:space="preserve">## reside    0.01  0.13 -0.05  0.54 0.3152 0.68 1.1</w:t>
+      </w:r>
+      <w:r>
+        <w:br w:type="textWrapping"/>
+      </w:r>
+      <w:r>
+        <w:rPr>
+          <w:rStyle w:val="VerbatimChar"/>
+        </w:rPr>
+        <w:t xml:space="preserve">## tollfree  0.60  0.14 -0.54 -0.06 0.6779 0.32 2.1</w:t>
+      </w:r>
+      <w:r>
+        <w:br w:type="textWrapping"/>
+      </w:r>
+      <w:r>
+        <w:rPr>
+          <w:rStyle w:val="VerbatimChar"/>
+        </w:rPr>
+        <w:t xml:space="preserve">## equip     0.17  0.65  0.50 -0.05 0.7123 0.29 2.0</w:t>
+      </w:r>
+      <w:r>
+        <w:br w:type="textWrapping"/>
+      </w:r>
+      <w:r>
+        <w:rPr>
+          <w:rStyle w:val="VerbatimChar"/>
+        </w:rPr>
+        <w:t xml:space="preserve">## callcard  0.58 -0.22 -0.11  0.09 0.4102 0.59 1.4</w:t>
+      </w:r>
+      <w:r>
+        <w:br w:type="textWrapping"/>
+      </w:r>
+      <w:r>
+        <w:rPr>
+          <w:rStyle w:val="VerbatimChar"/>
+        </w:rPr>
+        <w:t xml:space="preserve">## wireless  0.63  0.55 -0.02 -0.04 0.6939 0.31 2.0</w:t>
+      </w:r>
+      <w:r>
+        <w:br w:type="textWrapping"/>
+      </w:r>
+      <w:r>
+        <w:rPr>
+          <w:rStyle w:val="VerbatimChar"/>
+        </w:rPr>
+        <w:t xml:space="preserve">## longmon   0.50 -0.59  0.35  0.11 0.7318 0.27 2.7</w:t>
+      </w:r>
+      <w:r>
+        <w:br w:type="textWrapping"/>
+      </w:r>
+      <w:r>
+        <w:rPr>
+          <w:rStyle w:val="VerbatimChar"/>
+        </w:rPr>
+        <w:t xml:space="preserve">## tollmon   0.70 -0.01 -0.45  0.03 0.7012 0.30 1.7</w:t>
+      </w:r>
+      <w:r>
+        <w:br w:type="textWrapping"/>
+      </w:r>
+      <w:r>
+        <w:rPr>
+          <w:rStyle w:val="VerbatimChar"/>
+        </w:rPr>
+        <w:t xml:space="preserve">## equipmon  0.36  0.68  0.48 -0.02 0.8238 0.18 2.4</w:t>
+      </w:r>
+      <w:r>
+        <w:br w:type="textWrapping"/>
+      </w:r>
+      <w:r>
+        <w:rPr>
+          <w:rStyle w:val="VerbatimChar"/>
+        </w:rPr>
+        <w:t xml:space="preserve">## cardmon   0.59 -0.30  0.03  0.34 0.5519 0.45 2.2</w:t>
+      </w:r>
+      <w:r>
+        <w:br w:type="textWrapping"/>
+      </w:r>
+      <w:r>
+        <w:rPr>
+          <w:rStyle w:val="VerbatimChar"/>
+        </w:rPr>
+        <w:t xml:space="preserve">## wiremon   0.73  0.51  0.06  0.00 0.7927 0.21 1.8</w:t>
+      </w:r>
+      <w:r>
+        <w:br w:type="textWrapping"/>
+      </w:r>
+      <w:r>
+        <w:rPr>
+          <w:rStyle w:val="VerbatimChar"/>
+        </w:rPr>
+        <w:t xml:space="preserve">## longten   0.52 -0.60  0.35  0.10 0.7610 0.24 2.7</w:t>
+      </w:r>
+      <w:r>
+        <w:br w:type="textWrapping"/>
+      </w:r>
+      <w:r>
+        <w:rPr>
+          <w:rStyle w:val="VerbatimChar"/>
+        </w:rPr>
+        <w:t xml:space="preserve">## tollten   0.74 -0.21 -0.23  0.01 0.6435 0.36 1.4</w:t>
+      </w:r>
+      <w:r>
+        <w:br w:type="textWrapping"/>
+      </w:r>
+      <w:r>
+        <w:rPr>
+          <w:rStyle w:val="VerbatimChar"/>
+        </w:rPr>
+        <w:t xml:space="preserve">## equipten  0.51  0.36  0.56  0.04 0.7076 0.29 2.7</w:t>
+      </w:r>
+      <w:r>
+        <w:br w:type="textWrapping"/>
+      </w:r>
+      <w:r>
+        <w:rPr>
+          <w:rStyle w:val="VerbatimChar"/>
+        </w:rPr>
+        <w:t xml:space="preserve">## cardten   0.57 -0.49  0.25  0.30 0.7198 0.28 2.9</w:t>
+      </w:r>
+      <w:r>
+        <w:br w:type="textWrapping"/>
+      </w:r>
+      <w:r>
+        <w:rPr>
+          <w:rStyle w:val="VerbatimChar"/>
+        </w:rPr>
+        <w:t xml:space="preserve">## wireten   0.74  0.27  0.18  0.01 0.6510 0.35 1.4</w:t>
+      </w:r>
+      <w:r>
+        <w:br w:type="textWrapping"/>
+      </w:r>
+      <w:r>
+        <w:rPr>
+          <w:rStyle w:val="VerbatimChar"/>
+        </w:rPr>
+        <w:t xml:space="preserve">## multline  0.40  0.05  0.49  0.06 0.4009 0.60 2.0</w:t>
+      </w:r>
+      <w:r>
+        <w:br w:type="textWrapping"/>
+      </w:r>
+      <w:r>
+        <w:rPr>
+          <w:rStyle w:val="VerbatimChar"/>
+        </w:rPr>
+        <w:t xml:space="preserve">## voice     0.55  0.48 -0.01 -0.02 0.5344 0.47 2.0</w:t>
+      </w:r>
+      <w:r>
+        <w:br w:type="textWrapping"/>
+      </w:r>
+      <w:r>
+        <w:rPr>
+          <w:rStyle w:val="VerbatimChar"/>
+        </w:rPr>
+        <w:t xml:space="preserve">## pager     0.57  0.51 -0.03 -0.02 0.5814 0.42 2.0</w:t>
+      </w:r>
+      <w:r>
+        <w:br w:type="textWrapping"/>
+      </w:r>
+      <w:r>
+        <w:rPr>
+          <w:rStyle w:val="VerbatimChar"/>
+        </w:rPr>
+        <w:t xml:space="preserve">## internet  0.17  0.60  0.40 -0.06 0.5547 0.45 2.0</w:t>
+      </w:r>
+      <w:r>
+        <w:br w:type="textWrapping"/>
+      </w:r>
+      <w:r>
+        <w:rPr>
+          <w:rStyle w:val="VerbatimChar"/>
+        </w:rPr>
+        <w:t xml:space="preserve">## callid    0.60  0.17 -0.51 -0.04 0.6438 0.36 2.1</w:t>
+      </w:r>
+      <w:r>
+        <w:br w:type="textWrapping"/>
+      </w:r>
+      <w:r>
+        <w:rPr>
+          <w:rStyle w:val="VerbatimChar"/>
+        </w:rPr>
+        <w:t xml:space="preserve">## callwait  0.60  0.13 -0.52 -0.02 0.6445 0.36 2.1</w:t>
+      </w:r>
+      <w:r>
+        <w:br w:type="textWrapping"/>
+      </w:r>
+      <w:r>
+        <w:rPr>
+          <w:rStyle w:val="VerbatimChar"/>
+        </w:rPr>
+        <w:t xml:space="preserve">## forward   0.60  0.15 -0.48  0.02 0.6144 0.39 2.1</w:t>
+      </w:r>
+      <w:r>
+        <w:br w:type="textWrapping"/>
+      </w:r>
+      <w:r>
+        <w:rPr>
+          <w:rStyle w:val="VerbatimChar"/>
+        </w:rPr>
+        <w:t xml:space="preserve">## confer    0.61  0.11 -0.46 -0.03 0.5916 0.41 1.9</w:t>
+      </w:r>
+      <w:r>
+        <w:br w:type="textWrapping"/>
+      </w:r>
+      <w:r>
+        <w:rPr>
+          <w:rStyle w:val="VerbatimChar"/>
+        </w:rPr>
+        <w:t xml:space="preserve">## ebill     0.10  0.57  0.40 -0.11 0.5050 0.50 2.0</w:t>
+      </w:r>
+      <w:r>
+        <w:br w:type="textWrapping"/>
+      </w:r>
+      <w:r>
+        <w:rPr>
+          <w:rStyle w:val="VerbatimChar"/>
+        </w:rPr>
+        <w:t xml:space="preserve">## loglong   0.54 -0.59  0.34  0.12 0.7619 0.24 2.7</w:t>
+      </w:r>
+      <w:r>
+        <w:br w:type="textWrapping"/>
+      </w:r>
+      <w:r>
+        <w:rPr>
+          <w:rStyle w:val="VerbatimChar"/>
+        </w:rPr>
+        <w:t xml:space="preserve">## logtoll   0.43 -0.23  0.00  0.13 0.2536 0.75 1.7</w:t>
+      </w:r>
+      <w:r>
+        <w:br w:type="textWrapping"/>
+      </w:r>
+      <w:r>
+        <w:rPr>
+          <w:rStyle w:val="VerbatimChar"/>
+        </w:rPr>
+        <w:t xml:space="preserve">## logequi   0.59  0.18  0.02  0.06 0.3875 0.61 1.2</w:t>
+      </w:r>
+      <w:r>
+        <w:br w:type="textWrapping"/>
+      </w:r>
+      <w:r>
+        <w:rPr>
+          <w:rStyle w:val="VerbatimChar"/>
+        </w:rPr>
+        <w:t xml:space="preserve">## logcard   0.28 -0.19  0.11  0.37 0.2628 0.74 2.6</w:t>
+      </w:r>
+      <w:r>
+        <w:br w:type="textWrapping"/>
+      </w:r>
+      <w:r>
+        <w:rPr>
+          <w:rStyle w:val="VerbatimChar"/>
+        </w:rPr>
+        <w:t xml:space="preserve">## logwire   0.39  0.02  0.18  0.08 0.1960 0.80 1.5</w:t>
+      </w:r>
+      <w:r>
+        <w:br w:type="textWrapping"/>
+      </w:r>
+      <w:r>
+        <w:rPr>
+          <w:rStyle w:val="VerbatimChar"/>
+        </w:rPr>
+        <w:t xml:space="preserve">## lninc     0.41 -0.20  0.11 -0.60 0.5917 0.41 2.1</w:t>
+      </w:r>
+      <w:r>
+        <w:br w:type="textWrapping"/>
+      </w:r>
+      <w:r>
+        <w:rPr>
+          <w:rStyle w:val="VerbatimChar"/>
+        </w:rPr>
+        <w:t xml:space="preserve">## custcat   0.76  0.32 -0.27  0.03 0.7560 0.24 1.6</w:t>
+      </w:r>
+      <w:r>
+        <w:br w:type="textWrapping"/>
+      </w:r>
+      <w:r>
+        <w:rPr>
+          <w:rStyle w:val="VerbatimChar"/>
+        </w:rPr>
+        <w:t xml:space="preserve">## churn    -0.15  0.46  0.04 -0.02 0.2341 0.77 1.2</w:t>
+      </w:r>
+      <w:r>
+        <w:br w:type="textWrapping"/>
+      </w:r>
+      <w:r>
+        <w:rPr>
+          <w:rStyle w:val="VerbatimChar"/>
+        </w:rPr>
+        <w:t xml:space="preserve">## </w:t>
+      </w:r>
+      <w:r>
+        <w:br w:type="textWrapping"/>
+      </w:r>
+      <w:r>
+        <w:rPr>
+          <w:rStyle w:val="VerbatimChar"/>
+        </w:rPr>
+        <w:t xml:space="preserve">##                        PC1  PC2  PC3  PC4</w:t>
+      </w:r>
+      <w:r>
+        <w:br w:type="textWrapping"/>
+      </w:r>
+      <w:r>
+        <w:rPr>
+          <w:rStyle w:val="VerbatimChar"/>
+        </w:rPr>
+        <w:t xml:space="preserve">## SS loadings           9.82 6.51 3.78 2.18</w:t>
+      </w:r>
+      <w:r>
+        <w:br w:type="textWrapping"/>
+      </w:r>
+      <w:r>
+        <w:rPr>
+          <w:rStyle w:val="VerbatimChar"/>
+        </w:rPr>
+        <w:t xml:space="preserve">## Proportion Var        0.23 0.15 0.09 0.05</w:t>
+      </w:r>
+      <w:r>
+        <w:br w:type="textWrapping"/>
+      </w:r>
+      <w:r>
+        <w:rPr>
+          <w:rStyle w:val="VerbatimChar"/>
+        </w:rPr>
+        <w:t xml:space="preserve">## Cumulative Var        0.23 0.39 0.48 0.53</w:t>
+      </w:r>
+      <w:r>
+        <w:br w:type="textWrapping"/>
+      </w:r>
+      <w:r>
+        <w:rPr>
+          <w:rStyle w:val="VerbatimChar"/>
+        </w:rPr>
+        <w:t xml:space="preserve">## Proportion Explained  0.44 0.29 0.17 0.10</w:t>
+      </w:r>
+      <w:r>
+        <w:br w:type="textWrapping"/>
+      </w:r>
+      <w:r>
+        <w:rPr>
+          <w:rStyle w:val="VerbatimChar"/>
+        </w:rPr>
+        <w:t xml:space="preserve">## Cumulative Proportion 0.44 0.73 0.90 1.00</w:t>
+      </w:r>
+      <w:r>
+        <w:br w:type="textWrapping"/>
+      </w:r>
+      <w:r>
+        <w:rPr>
+          <w:rStyle w:val="VerbatimChar"/>
+        </w:rPr>
+        <w:t xml:space="preserve">## </w:t>
+      </w:r>
+      <w:r>
+        <w:br w:type="textWrapping"/>
+      </w:r>
+      <w:r>
+        <w:rPr>
+          <w:rStyle w:val="VerbatimChar"/>
+        </w:rPr>
+        <w:t xml:space="preserve">## Mean item complexity =  2</w:t>
+      </w:r>
+      <w:r>
+        <w:br w:type="textWrapping"/>
+      </w:r>
+      <w:r>
+        <w:rPr>
+          <w:rStyle w:val="VerbatimChar"/>
+        </w:rPr>
+        <w:t xml:space="preserve">## Test of the hypothesis that 4 components are sufficient.</w:t>
+      </w:r>
+      <w:r>
+        <w:br w:type="textWrapping"/>
+      </w:r>
+      <w:r>
+        <w:rPr>
+          <w:rStyle w:val="VerbatimChar"/>
+        </w:rPr>
+        <w:t xml:space="preserve">## </w:t>
+      </w:r>
+      <w:r>
+        <w:br w:type="textWrapping"/>
+      </w:r>
+      <w:r>
+        <w:rPr>
+          <w:rStyle w:val="VerbatimChar"/>
+        </w:rPr>
+        <w:t xml:space="preserve">## The root mean square of the residuals (RMSR) is  0.06 </w:t>
+      </w:r>
+      <w:r>
+        <w:br w:type="textWrapping"/>
+      </w:r>
+      <w:r>
+        <w:rPr>
+          <w:rStyle w:val="VerbatimChar"/>
+        </w:rPr>
+        <w:t xml:space="preserve">##  with the empirical chi square  6880.17  with prob &lt;  0 </w:t>
+      </w:r>
+      <w:r>
+        <w:br w:type="textWrapping"/>
+      </w:r>
+      <w:r>
+        <w:rPr>
+          <w:rStyle w:val="VerbatimChar"/>
+        </w:rPr>
+        <w:t xml:space="preserve">## </w:t>
+      </w:r>
+      <w:r>
+        <w:br w:type="textWrapping"/>
+      </w:r>
+      <w:r>
+        <w:rPr>
+          <w:rStyle w:val="VerbatimChar"/>
+        </w:rPr>
+        <w:t xml:space="preserve">## Fit based upon off diagonal values = 0.95</w:t>
+      </w:r>
+    </w:p>
+    <w:p>
+      <w:pPr>
+        <w:pStyle w:val="FirstParagraph"/>
+      </w:pPr>
+      <w:r>
+        <w:t xml:space="preserve">Result: As a result of PCA,</w:t>
+      </w:r>
+      <w:r>
+        <w:t xml:space="preserve"> </w:t>
+      </w:r>
+      <w:r>
+        <w:t xml:space="preserve">Components having highest variability and which will show the same variation as complete data according to PCA are custcat, equipmon, equipten, marital</w:t>
       </w:r>
     </w:p>
     <w:sectPr/>
@@ -7817,7 +8312,7 @@
     </w:lvl>
   </w:abstractNum>
   <w:abstractNum w:abstractNumId="990">
-    <w:nsid w:val="108b263a"/>
+    <w:nsid w:val="fab82210"/>
     <w:multiLevelType w:val="multilevel"/>
     <w:lvl w:ilvl="0">
       <w:numFmt w:val="bullet"/>

</xml_diff>